<commit_message>
Update baru untuk laporan
</commit_message>
<xml_diff>
--- a/Report Devlog Salt Studio Codelabs.docx
+++ b/Report Devlog Salt Studio Codelabs.docx
@@ -236,6 +236,340 @@
         </w:rPr>
         <w:t xml:space="preserve"> untuk environment.</w:t>
       </w:r>
+    </w:p>
+    <w:p>
+      <w:pPr>
+        <w:rPr>
+          <w:lang w:val="en-ID" w:eastAsia="en-ID"/>
+        </w:rPr>
+      </w:pPr>
+    </w:p>
+    <w:p>
+      <w:pPr>
+        <w:pStyle w:val="Heading1"/>
+        <w:numPr>
+          <w:ilvl w:val="0"/>
+          <w:numId w:val="0"/>
+        </w:numPr>
+        <w:ind w:left="360"/>
+        <w:rPr>
+          <w:lang w:val="en-ID"/>
+        </w:rPr>
+      </w:pPr>
+      <w:r>
+        <w:rPr>
+          <w:lang w:val="en-ID"/>
+        </w:rPr>
+        <w:t>DEVLOG DAY 2</w:t>
+      </w:r>
+      <w:r>
+        <w:rPr>
+          <w:lang w:val="en-ID"/>
+        </w:rPr>
+        <w:br/>
+        <w:t>SALT STUDIO CODELABS</w:t>
+      </w:r>
+    </w:p>
+    <w:p>
+      <w:pPr>
+        <w:pStyle w:val="Heading2"/>
+        <w:rPr>
+          <w:lang w:val="en-ID" w:eastAsia="en-ID"/>
+        </w:rPr>
+      </w:pPr>
+      <w:r>
+        <w:rPr>
+          <w:lang w:val="en-ID" w:eastAsia="en-ID"/>
+        </w:rPr>
+        <w:t>Report</w:t>
+      </w:r>
+    </w:p>
+    <w:p>
+      <w:pPr>
+        <w:rPr>
+          <w:lang w:val="en-ID" w:eastAsia="en-ID"/>
+        </w:rPr>
+      </w:pPr>
+      <w:r>
+        <w:rPr>
+          <w:lang w:val="en-ID" w:eastAsia="en-ID"/>
+        </w:rPr>
+        <w:t xml:space="preserve">Hari ini </w:t>
+      </w:r>
+      <w:proofErr w:type="spellStart"/>
+      <w:r>
+        <w:rPr>
+          <w:lang w:val="en-ID" w:eastAsia="en-ID"/>
+        </w:rPr>
+        <w:t>tim</w:t>
+      </w:r>
+      <w:proofErr w:type="spellEnd"/>
+      <w:r>
+        <w:rPr>
+          <w:lang w:val="en-ID" w:eastAsia="en-ID"/>
+        </w:rPr>
+        <w:t xml:space="preserve"> kami membuat script untuk </w:t>
+      </w:r>
+      <w:proofErr w:type="spellStart"/>
+      <w:r>
+        <w:rPr>
+          <w:lang w:val="en-ID" w:eastAsia="en-ID"/>
+        </w:rPr>
+        <w:t>jembatan</w:t>
+      </w:r>
+      <w:proofErr w:type="spellEnd"/>
+      <w:r>
+        <w:rPr>
+          <w:lang w:val="en-ID" w:eastAsia="en-ID"/>
+        </w:rPr>
+        <w:t xml:space="preserve"> yang akan digunakan dalam game. Kami juga membuat sebuah game object untuk </w:t>
+      </w:r>
+      <w:proofErr w:type="spellStart"/>
+      <w:r>
+        <w:rPr>
+          <w:lang w:val="en-ID" w:eastAsia="en-ID"/>
+        </w:rPr>
+        <w:t>mencoba</w:t>
+      </w:r>
+      <w:proofErr w:type="spellEnd"/>
+      <w:r>
+        <w:rPr>
+          <w:lang w:val="en-ID" w:eastAsia="en-ID"/>
+        </w:rPr>
+        <w:t xml:space="preserve"> </w:t>
+      </w:r>
+      <w:proofErr w:type="spellStart"/>
+      <w:r>
+        <w:rPr>
+          <w:lang w:val="en-ID" w:eastAsia="en-ID"/>
+        </w:rPr>
+        <w:t>karakter</w:t>
+      </w:r>
+      <w:proofErr w:type="spellEnd"/>
+      <w:r>
+        <w:rPr>
+          <w:lang w:val="en-ID" w:eastAsia="en-ID"/>
+        </w:rPr>
+        <w:t xml:space="preserve"> kucing </w:t>
+      </w:r>
+      <w:proofErr w:type="spellStart"/>
+      <w:r>
+        <w:rPr>
+          <w:lang w:val="en-ID" w:eastAsia="en-ID"/>
+        </w:rPr>
+        <w:t>dlam</w:t>
+      </w:r>
+      <w:proofErr w:type="spellEnd"/>
+      <w:r>
+        <w:rPr>
+          <w:lang w:val="en-ID" w:eastAsia="en-ID"/>
+        </w:rPr>
+        <w:t xml:space="preserve"> game kami yang </w:t>
+      </w:r>
+      <w:proofErr w:type="spellStart"/>
+      <w:r>
+        <w:rPr>
+          <w:lang w:val="en-ID" w:eastAsia="en-ID"/>
+        </w:rPr>
+        <w:t>dimasukan</w:t>
+      </w:r>
+      <w:proofErr w:type="spellEnd"/>
+      <w:r>
+        <w:rPr>
+          <w:lang w:val="en-ID" w:eastAsia="en-ID"/>
+        </w:rPr>
+        <w:t xml:space="preserve"> dalam suatu scene. Untuk </w:t>
+      </w:r>
+      <w:proofErr w:type="spellStart"/>
+      <w:r>
+        <w:rPr>
+          <w:lang w:val="en-ID" w:eastAsia="en-ID"/>
+        </w:rPr>
+        <w:t>hari</w:t>
+      </w:r>
+      <w:proofErr w:type="spellEnd"/>
+      <w:r>
+        <w:rPr>
+          <w:lang w:val="en-ID" w:eastAsia="en-ID"/>
+        </w:rPr>
+        <w:t xml:space="preserve"> ini kami juga sudah </w:t>
+      </w:r>
+      <w:proofErr w:type="spellStart"/>
+      <w:r>
+        <w:rPr>
+          <w:lang w:val="en-ID" w:eastAsia="en-ID"/>
+        </w:rPr>
+        <w:t>mulai</w:t>
+      </w:r>
+      <w:proofErr w:type="spellEnd"/>
+      <w:r>
+        <w:rPr>
+          <w:lang w:val="en-ID" w:eastAsia="en-ID"/>
+        </w:rPr>
+        <w:t xml:space="preserve"> </w:t>
+      </w:r>
+      <w:proofErr w:type="spellStart"/>
+      <w:r>
+        <w:rPr>
+          <w:lang w:val="en-ID" w:eastAsia="en-ID"/>
+        </w:rPr>
+        <w:t>mengerjakan</w:t>
+      </w:r>
+      <w:proofErr w:type="spellEnd"/>
+      <w:r>
+        <w:rPr>
+          <w:lang w:val="en-ID" w:eastAsia="en-ID"/>
+        </w:rPr>
+        <w:t xml:space="preserve"> art untuk game kami yang mana sampai saat ini artist </w:t>
+      </w:r>
+      <w:proofErr w:type="spellStart"/>
+      <w:r>
+        <w:rPr>
+          <w:lang w:val="en-ID" w:eastAsia="en-ID"/>
+        </w:rPr>
+        <w:t>sedang</w:t>
+      </w:r>
+      <w:proofErr w:type="spellEnd"/>
+      <w:r>
+        <w:rPr>
+          <w:lang w:val="en-ID" w:eastAsia="en-ID"/>
+        </w:rPr>
+        <w:t xml:space="preserve"> </w:t>
+      </w:r>
+      <w:proofErr w:type="spellStart"/>
+      <w:r>
+        <w:rPr>
+          <w:lang w:val="en-ID" w:eastAsia="en-ID"/>
+        </w:rPr>
+        <w:t>mengerjakan</w:t>
+      </w:r>
+      <w:proofErr w:type="spellEnd"/>
+      <w:r>
+        <w:rPr>
+          <w:lang w:val="en-ID" w:eastAsia="en-ID"/>
+        </w:rPr>
+        <w:t xml:space="preserve"> bagian </w:t>
+      </w:r>
+      <w:proofErr w:type="spellStart"/>
+      <w:r>
+        <w:rPr>
+          <w:lang w:val="en-ID" w:eastAsia="en-ID"/>
+        </w:rPr>
+        <w:t>karakter</w:t>
+      </w:r>
+      <w:proofErr w:type="spellEnd"/>
+      <w:r>
+        <w:rPr>
+          <w:lang w:val="en-ID" w:eastAsia="en-ID"/>
+        </w:rPr>
+        <w:t xml:space="preserve"> kucing. Untuk </w:t>
+      </w:r>
+      <w:proofErr w:type="spellStart"/>
+      <w:r>
+        <w:rPr>
+          <w:lang w:val="en-ID" w:eastAsia="en-ID"/>
+        </w:rPr>
+        <w:t>kedepannya</w:t>
+      </w:r>
+      <w:proofErr w:type="spellEnd"/>
+      <w:r>
+        <w:rPr>
+          <w:lang w:val="en-ID" w:eastAsia="en-ID"/>
+        </w:rPr>
+        <w:t xml:space="preserve"> kami </w:t>
+      </w:r>
+      <w:proofErr w:type="spellStart"/>
+      <w:r>
+        <w:rPr>
+          <w:lang w:val="en-ID" w:eastAsia="en-ID"/>
+        </w:rPr>
+        <w:t>merencanakan</w:t>
+      </w:r>
+      <w:proofErr w:type="spellEnd"/>
+      <w:r>
+        <w:rPr>
+          <w:lang w:val="en-ID" w:eastAsia="en-ID"/>
+        </w:rPr>
+        <w:t xml:space="preserve"> membuat </w:t>
+      </w:r>
+      <w:proofErr w:type="spellStart"/>
+      <w:r>
+        <w:rPr>
+          <w:lang w:val="en-ID" w:eastAsia="en-ID"/>
+        </w:rPr>
+        <w:t>environtment</w:t>
+      </w:r>
+      <w:proofErr w:type="spellEnd"/>
+      <w:r>
+        <w:rPr>
+          <w:lang w:val="en-ID" w:eastAsia="en-ID"/>
+        </w:rPr>
+        <w:t xml:space="preserve"> asset. Untuk bagian programming kami </w:t>
+      </w:r>
+      <w:proofErr w:type="spellStart"/>
+      <w:r>
+        <w:rPr>
+          <w:lang w:val="en-ID" w:eastAsia="en-ID"/>
+        </w:rPr>
+        <w:t>berniat</w:t>
+      </w:r>
+      <w:proofErr w:type="spellEnd"/>
+      <w:r>
+        <w:rPr>
+          <w:lang w:val="en-ID" w:eastAsia="en-ID"/>
+        </w:rPr>
+        <w:t xml:space="preserve"> </w:t>
+      </w:r>
+      <w:proofErr w:type="spellStart"/>
+      <w:r>
+        <w:rPr>
+          <w:lang w:val="en-ID" w:eastAsia="en-ID"/>
+        </w:rPr>
+        <w:t>menyelesaikan</w:t>
+      </w:r>
+      <w:proofErr w:type="spellEnd"/>
+      <w:r>
+        <w:rPr>
+          <w:lang w:val="en-ID" w:eastAsia="en-ID"/>
+        </w:rPr>
+        <w:t xml:space="preserve"> bagian </w:t>
+      </w:r>
+      <w:proofErr w:type="spellStart"/>
+      <w:r>
+        <w:rPr>
+          <w:lang w:val="en-ID" w:eastAsia="en-ID"/>
+        </w:rPr>
+        <w:t>jembatan</w:t>
+      </w:r>
+      <w:proofErr w:type="spellEnd"/>
+      <w:r>
+        <w:rPr>
+          <w:lang w:val="en-ID" w:eastAsia="en-ID"/>
+        </w:rPr>
+        <w:t xml:space="preserve"> dan kucing </w:t>
+      </w:r>
+      <w:proofErr w:type="spellStart"/>
+      <w:r>
+        <w:rPr>
+          <w:lang w:val="en-ID" w:eastAsia="en-ID"/>
+        </w:rPr>
+        <w:t>terlebih</w:t>
+      </w:r>
+      <w:proofErr w:type="spellEnd"/>
+      <w:r>
+        <w:rPr>
+          <w:lang w:val="en-ID" w:eastAsia="en-ID"/>
+        </w:rPr>
+        <w:t xml:space="preserve"> </w:t>
+      </w:r>
+      <w:proofErr w:type="spellStart"/>
+      <w:r>
+        <w:rPr>
+          <w:lang w:val="en-ID" w:eastAsia="en-ID"/>
+        </w:rPr>
+        <w:t>dahulu</w:t>
+      </w:r>
+      <w:proofErr w:type="spellEnd"/>
     </w:p>
     <w:p>
       <w:pPr>
@@ -905,7 +1239,10 @@
   <w:style w:type="paragraph" w:default="1" w:styleId="Normal">
     <w:name w:val="Normal"/>
     <w:qFormat/>
-    <w:rsid w:val="00EE3997"/>
+    <w:rsid w:val="001170CE"/>
+    <w:pPr>
+      <w:jc w:val="both"/>
+    </w:pPr>
     <w:rPr>
       <w:rFonts w:ascii="Times New Roman" w:hAnsi="Times New Roman"/>
       <w:sz w:val="24"/>

</xml_diff>

<commit_message>
Report progress devlog day 4
Tambah asset dan uji coba
</commit_message>
<xml_diff>
--- a/Report Devlog Salt Studio Codelabs.docx
+++ b/Report Devlog Salt Studio Codelabs.docx
@@ -150,13 +150,7 @@
         <w:rPr>
           <w:lang w:val="en-ID"/>
         </w:rPr>
-        <w:t xml:space="preserve">DEVLOG DAY </w:t>
-      </w:r>
-      <w:r>
-        <w:rPr>
-          <w:lang w:val="en-ID"/>
-        </w:rPr>
-        <w:t>3</w:t>
+        <w:t>DEVLOG DAY 3</w:t>
       </w:r>
       <w:r>
         <w:rPr>
@@ -195,10 +189,62 @@
     </w:p>
     <w:p>
       <w:pPr>
-        <w:rPr>
-          <w:lang w:val="en-ID" w:eastAsia="en-ID"/>
-        </w:rPr>
-      </w:pPr>
+        <w:pStyle w:val="Heading1"/>
+        <w:numPr>
+          <w:ilvl w:val="0"/>
+          <w:numId w:val="0"/>
+        </w:numPr>
+        <w:ind w:left="360"/>
+        <w:rPr>
+          <w:lang w:val="en-ID"/>
+        </w:rPr>
+      </w:pPr>
+      <w:r>
+        <w:rPr>
+          <w:lang w:val="en-ID"/>
+        </w:rPr>
+        <w:t>DEVLOG DAY 4</w:t>
+      </w:r>
+      <w:r>
+        <w:rPr>
+          <w:lang w:val="en-ID"/>
+        </w:rPr>
+        <w:br/>
+        <w:t>SALT STUDIO CODELABS</w:t>
+      </w:r>
+    </w:p>
+    <w:p>
+      <w:pPr>
+        <w:pStyle w:val="Heading2"/>
+        <w:rPr>
+          <w:lang w:val="en-ID" w:eastAsia="en-ID"/>
+        </w:rPr>
+      </w:pPr>
+      <w:r>
+        <w:rPr>
+          <w:lang w:val="en-ID" w:eastAsia="en-ID"/>
+        </w:rPr>
+        <w:t>Report</w:t>
+      </w:r>
+    </w:p>
+    <w:p>
+      <w:pPr>
+        <w:rPr>
+          <w:lang w:val="en-ID" w:eastAsia="en-ID"/>
+        </w:rPr>
+      </w:pPr>
+      <w:r>
+        <w:rPr>
+          <w:lang w:val="en-ID" w:eastAsia="en-ID"/>
+        </w:rPr>
+        <w:t xml:space="preserve">Hari ini tim kami </w:t>
+      </w:r>
+      <w:r>
+        <w:rPr>
+          <w:lang w:val="en-ID" w:eastAsia="en-ID"/>
+        </w:rPr>
+        <w:t>telah selesai membuat asset untuk kucing. Kami juga telah menguploadnya ke github dan mulai mencobanya untuk digerakan. Kami juga memasukan scene falling dimana scene ini akan ditrigger apabila anak kucing terjatuh ke air. Kami memastikan dan menguji coba asset yang kami masukan. Kedepannya kami mulai melengkapi beberapa bagian yang memerlukan asset dan menguji coba terus project yang kami buat.</w:t>
+      </w:r>
     </w:p>
     <w:p>
       <w:pPr>
@@ -868,7 +914,7 @@
   <w:style w:type="paragraph" w:default="1" w:styleId="Normal">
     <w:name w:val="Normal"/>
     <w:qFormat/>
-    <w:rsid w:val="001170CE"/>
+    <w:rsid w:val="00493FD1"/>
     <w:pPr>
       <w:jc w:val="both"/>
     </w:pPr>

</xml_diff>

<commit_message>
Update Report Devlog Salt Studio Codelabs.docx
</commit_message>
<xml_diff>
--- a/Report Devlog Salt Studio Codelabs.docx
+++ b/Report Devlog Salt Studio Codelabs.docx
@@ -237,21 +237,80 @@
         <w:rPr>
           <w:lang w:val="en-ID" w:eastAsia="en-ID"/>
         </w:rPr>
+        <w:t>Hari ini tim kami telah selesai membuat asset untuk kucing. Kami juga telah menguploadnya ke github dan mulai mencobanya untuk digerakan. Kami juga memasukan scene falling dimana scene ini akan ditrigger apabila anak kucing terjatuh ke air. Kami memastikan dan menguji coba asset yang kami masukan. Kedepannya kami mulai melengkapi beberapa bagian yang memerlukan asset dan menguji coba terus project yang kami buat.</w:t>
+      </w:r>
+    </w:p>
+    <w:p>
+      <w:pPr>
+        <w:pStyle w:val="Heading1"/>
+        <w:numPr>
+          <w:ilvl w:val="0"/>
+          <w:numId w:val="0"/>
+        </w:numPr>
+        <w:ind w:left="360"/>
+        <w:rPr>
+          <w:lang w:val="en-ID"/>
+        </w:rPr>
+      </w:pPr>
+      <w:r>
+        <w:rPr>
+          <w:lang w:val="en-ID"/>
+        </w:rPr>
+        <w:lastRenderedPageBreak/>
+        <w:t xml:space="preserve">DEVLOG DAY </w:t>
+      </w:r>
+      <w:r>
+        <w:rPr>
+          <w:lang w:val="en-ID"/>
+        </w:rPr>
+        <w:t>5</w:t>
+      </w:r>
+      <w:r>
+        <w:rPr>
+          <w:lang w:val="en-ID"/>
+        </w:rPr>
+        <w:br/>
+        <w:t>SALT STUDIO CODELABS</w:t>
+      </w:r>
+    </w:p>
+    <w:p>
+      <w:pPr>
+        <w:pStyle w:val="Heading2"/>
+        <w:rPr>
+          <w:lang w:val="en-ID" w:eastAsia="en-ID"/>
+        </w:rPr>
+      </w:pPr>
+      <w:r>
+        <w:rPr>
+          <w:lang w:val="en-ID" w:eastAsia="en-ID"/>
+        </w:rPr>
+        <w:t>Report</w:t>
+      </w:r>
+    </w:p>
+    <w:p>
+      <w:pPr>
+        <w:rPr>
+          <w:lang w:val="en-ID" w:eastAsia="en-ID"/>
+        </w:rPr>
+      </w:pPr>
+      <w:r>
+        <w:rPr>
+          <w:lang w:val="en-ID" w:eastAsia="en-ID"/>
+        </w:rPr>
         <w:t xml:space="preserve">Hari ini tim kami </w:t>
       </w:r>
       <w:r>
         <w:rPr>
           <w:lang w:val="en-ID" w:eastAsia="en-ID"/>
         </w:rPr>
-        <w:t>telah selesai membuat asset untuk kucing. Kami juga telah menguploadnya ke github dan mulai mencobanya untuk digerakan. Kami juga memasukan scene falling dimana scene ini akan ditrigger apabila anak kucing terjatuh ke air. Kami memastikan dan menguji coba asset yang kami masukan. Kedepannya kami mulai melengkapi beberapa bagian yang memerlukan asset dan menguji coba terus project yang kami buat.</w:t>
-      </w:r>
-    </w:p>
-    <w:p>
-      <w:pPr>
-        <w:rPr>
-          <w:lang w:val="en-ID" w:eastAsia="en-ID"/>
-        </w:rPr>
-      </w:pPr>
+        <w:t xml:space="preserve">telah menyelesaikan UI untuk game kami. Kebanyakan kami selesaikan dengan menggunakan figma. Kami </w:t>
+      </w:r>
+      <w:r>
+        <w:rPr>
+          <w:lang w:val="en-ID" w:eastAsia="en-ID"/>
+        </w:rPr>
+        <w:t>menyelesaikan UI untuk text, conveyor belt, cat paw dan juga asset untuk home. Asset ini masih kami uji coba untuk disatukan dengan menggunakan code. Selanjutnya kami akan mulai mempersatukan berbagai aspek agar dapat tercipta fisrt playable awal.</w:t>
+      </w:r>
     </w:p>
     <w:p>
       <w:pPr>

</xml_diff>

<commit_message>
Report progress devlog day 6
Kami sudah menyelesaikan stage 1
</commit_message>
<xml_diff>
--- a/Report Devlog Salt Studio Codelabs.docx
+++ b/Report Devlog Salt Studio Codelabs.docx
@@ -257,13 +257,7 @@
           <w:lang w:val="en-ID"/>
         </w:rPr>
         <w:lastRenderedPageBreak/>
-        <w:t xml:space="preserve">DEVLOG DAY </w:t>
-      </w:r>
-      <w:r>
-        <w:rPr>
-          <w:lang w:val="en-ID"/>
-        </w:rPr>
-        <w:t>5</w:t>
+        <w:t>DEVLOG DAY 5</w:t>
       </w:r>
       <w:r>
         <w:rPr>
@@ -297,13 +291,7 @@
         <w:rPr>
           <w:lang w:val="en-ID" w:eastAsia="en-ID"/>
         </w:rPr>
-        <w:t xml:space="preserve">Hari ini tim kami </w:t>
-      </w:r>
-      <w:r>
-        <w:rPr>
-          <w:lang w:val="en-ID" w:eastAsia="en-ID"/>
-        </w:rPr>
-        <w:t xml:space="preserve">telah menyelesaikan UI untuk game kami. Kebanyakan kami selesaikan dengan menggunakan figma. Kami </w:t>
+        <w:t xml:space="preserve">Hari ini tim kami telah menyelesaikan UI untuk game kami. Kebanyakan kami selesaikan dengan menggunakan figma. Kami </w:t>
       </w:r>
       <w:r>
         <w:rPr>
@@ -311,6 +299,72 @@
         </w:rPr>
         <w:t>menyelesaikan UI untuk text, conveyor belt, cat paw dan juga asset untuk home. Asset ini masih kami uji coba untuk disatukan dengan menggunakan code. Selanjutnya kami akan mulai mempersatukan berbagai aspek agar dapat tercipta fisrt playable awal.</w:t>
       </w:r>
+    </w:p>
+    <w:p>
+      <w:pPr>
+        <w:pStyle w:val="Heading1"/>
+        <w:numPr>
+          <w:ilvl w:val="0"/>
+          <w:numId w:val="0"/>
+        </w:numPr>
+        <w:ind w:left="360"/>
+        <w:rPr>
+          <w:lang w:val="en-ID"/>
+        </w:rPr>
+      </w:pPr>
+      <w:r>
+        <w:rPr>
+          <w:lang w:val="en-ID"/>
+        </w:rPr>
+        <w:t xml:space="preserve">DEVLOG DAY </w:t>
+      </w:r>
+      <w:r>
+        <w:rPr>
+          <w:lang w:val="en-ID"/>
+        </w:rPr>
+        <w:t>6</w:t>
+      </w:r>
+      <w:r>
+        <w:rPr>
+          <w:lang w:val="en-ID"/>
+        </w:rPr>
+        <w:br/>
+        <w:t>SALT STUDIO CODELABS</w:t>
+      </w:r>
+    </w:p>
+    <w:p>
+      <w:pPr>
+        <w:pStyle w:val="Heading2"/>
+        <w:rPr>
+          <w:lang w:val="en-ID" w:eastAsia="en-ID"/>
+        </w:rPr>
+      </w:pPr>
+      <w:r>
+        <w:rPr>
+          <w:lang w:val="en-ID" w:eastAsia="en-ID"/>
+        </w:rPr>
+        <w:t>Report</w:t>
+      </w:r>
+    </w:p>
+    <w:p>
+      <w:pPr>
+        <w:rPr>
+          <w:lang w:val="en-ID" w:eastAsia="en-ID"/>
+        </w:rPr>
+      </w:pPr>
+      <w:r>
+        <w:rPr>
+          <w:lang w:val="en-ID" w:eastAsia="en-ID"/>
+        </w:rPr>
+        <w:t>Hari ini kami menyelesaikan segala yang dibutuhkan untuk stage 1. Kami juga sudah menyelesaikan main menu utama kami. Pada akhir minggu ini tim kami lebih produktif dikarenakan tidak adanya kegiatan perkuliahan. Kami sudah memasukan segala asset yang dibutuhkan untuk playable awal game kami. Sampai saat ini pekerjaan kami sudah mulai mendekati selesai. Stage 1 sudah dapat dimainkan dan rencananya kami akan menambahkan sampai stage 5 pada besok hari. Untuk kedepannya kami akan bekerja bersama pada weekend ini untuk menyelesaikan segala yang dibutuhkan hingga stage 5.</w:t>
+      </w:r>
+    </w:p>
+    <w:p>
+      <w:pPr>
+        <w:rPr>
+          <w:lang w:val="en-ID" w:eastAsia="en-ID"/>
+        </w:rPr>
+      </w:pPr>
     </w:p>
     <w:p>
       <w:pPr>

</xml_diff>

<commit_message>
Report progress devlog day 7
Upload stage 2 & 3. Fix Bug
</commit_message>
<xml_diff>
--- a/Report Devlog Salt Studio Codelabs.docx
+++ b/Report Devlog Salt Studio Codelabs.docx
@@ -316,13 +316,7 @@
         <w:rPr>
           <w:lang w:val="en-ID"/>
         </w:rPr>
-        <w:t xml:space="preserve">DEVLOG DAY </w:t>
-      </w:r>
-      <w:r>
-        <w:rPr>
-          <w:lang w:val="en-ID"/>
-        </w:rPr>
-        <w:t>6</w:t>
+        <w:t>DEVLOG DAY 6</w:t>
       </w:r>
       <w:r>
         <w:rPr>
@@ -365,6 +359,71 @@
           <w:lang w:val="en-ID" w:eastAsia="en-ID"/>
         </w:rPr>
       </w:pPr>
+    </w:p>
+    <w:p>
+      <w:pPr>
+        <w:pStyle w:val="Heading1"/>
+        <w:numPr>
+          <w:ilvl w:val="0"/>
+          <w:numId w:val="0"/>
+        </w:numPr>
+        <w:ind w:left="360"/>
+        <w:rPr>
+          <w:lang w:val="en-ID"/>
+        </w:rPr>
+      </w:pPr>
+      <w:r>
+        <w:rPr>
+          <w:lang w:val="en-ID"/>
+        </w:rPr>
+        <w:t xml:space="preserve">DEVLOG DAY </w:t>
+      </w:r>
+      <w:r>
+        <w:rPr>
+          <w:lang w:val="en-ID"/>
+        </w:rPr>
+        <w:t>7</w:t>
+      </w:r>
+      <w:r>
+        <w:rPr>
+          <w:lang w:val="en-ID"/>
+        </w:rPr>
+        <w:br/>
+        <w:t>SALT STUDIO CODELABS</w:t>
+      </w:r>
+    </w:p>
+    <w:p>
+      <w:pPr>
+        <w:pStyle w:val="Heading2"/>
+        <w:rPr>
+          <w:lang w:val="en-ID" w:eastAsia="en-ID"/>
+        </w:rPr>
+      </w:pPr>
+      <w:r>
+        <w:rPr>
+          <w:lang w:val="en-ID" w:eastAsia="en-ID"/>
+        </w:rPr>
+        <w:t>Report</w:t>
+      </w:r>
+    </w:p>
+    <w:p>
+      <w:pPr>
+        <w:rPr>
+          <w:lang w:val="en-ID" w:eastAsia="en-ID"/>
+        </w:rPr>
+      </w:pPr>
+      <w:r>
+        <w:rPr>
+          <w:lang w:val="en-ID" w:eastAsia="en-ID"/>
+        </w:rPr>
+        <w:t xml:space="preserve">Hari ini kami </w:t>
+      </w:r>
+      <w:r>
+        <w:rPr>
+          <w:lang w:val="en-ID" w:eastAsia="en-ID"/>
+        </w:rPr>
+        <w:t>telah menyelesaikan stage 2 &amp; 3. Kami sudah menambahkan asset yang diperlukan pada stage tersebut. Kami juga sudah mulai memperkenalkan berbagai jenis kucing pada stage ini. Pada hal ini kami khususkan untuk 3 kucing pertama kami. Mekanisme sudah berjalan sesuai dengan yang diinginkan di awal fase. Untuk besok hari terakhir kami akan menyelesaikan semua projectnya agar dapat menjadi first playable yang kami targetkan. Sejauh ini masalah sudah dapat terselesaikan. Kami juga sekaligus melakukan bug testing.</w:t>
+      </w:r>
     </w:p>
     <w:p>
       <w:pPr>
@@ -1027,7 +1086,7 @@
   <w:style w:type="paragraph" w:default="1" w:styleId="Normal">
     <w:name w:val="Normal"/>
     <w:qFormat/>
-    <w:rsid w:val="00493FD1"/>
+    <w:rsid w:val="00493CE2"/>
     <w:pPr>
       <w:jc w:val="both"/>
     </w:pPr>

</xml_diff>

<commit_message>
Report progress devlog Final Day
Add stage 4 & 5 lalu bug fixing
</commit_message>
<xml_diff>
--- a/Report Devlog Salt Studio Codelabs.docx
+++ b/Report Devlog Salt Studio Codelabs.docx
@@ -376,13 +376,7 @@
         <w:rPr>
           <w:lang w:val="en-ID"/>
         </w:rPr>
-        <w:t xml:space="preserve">DEVLOG DAY </w:t>
-      </w:r>
-      <w:r>
-        <w:rPr>
-          <w:lang w:val="en-ID"/>
-        </w:rPr>
-        <w:t>7</w:t>
+        <w:t>DEVLOG DAY 7</w:t>
       </w:r>
       <w:r>
         <w:rPr>
@@ -416,14 +410,81 @@
         <w:rPr>
           <w:lang w:val="en-ID" w:eastAsia="en-ID"/>
         </w:rPr>
-        <w:t xml:space="preserve">Hari ini kami </w:t>
-      </w:r>
-      <w:r>
-        <w:rPr>
-          <w:lang w:val="en-ID" w:eastAsia="en-ID"/>
-        </w:rPr>
-        <w:t>telah menyelesaikan stage 2 &amp; 3. Kami sudah menambahkan asset yang diperlukan pada stage tersebut. Kami juga sudah mulai memperkenalkan berbagai jenis kucing pada stage ini. Pada hal ini kami khususkan untuk 3 kucing pertama kami. Mekanisme sudah berjalan sesuai dengan yang diinginkan di awal fase. Untuk besok hari terakhir kami akan menyelesaikan semua projectnya agar dapat menjadi first playable yang kami targetkan. Sejauh ini masalah sudah dapat terselesaikan. Kami juga sekaligus melakukan bug testing.</w:t>
-      </w:r>
+        <w:t>Hari ini kami telah menyelesaikan stage 2 &amp; 3. Kami sudah menambahkan asset yang diperlukan pada stage tersebut. Kami juga sudah mulai memperkenalkan berbagai jenis kucing pada stage ini. Pada hal ini kami khususkan untuk 3 kucing pertama kami. Mekanisme sudah berjalan sesuai dengan yang diinginkan di awal fase. Untuk besok hari terakhir kami akan menyelesaikan semua projectnya agar dapat menjadi first playable yang kami targetkan. Sejauh ini masalah sudah dapat terselesaikan. Kami juga sekaligus melakukan bug testing.</w:t>
+      </w:r>
+    </w:p>
+    <w:p>
+      <w:pPr>
+        <w:rPr>
+          <w:lang w:val="en-ID" w:eastAsia="en-ID"/>
+        </w:rPr>
+      </w:pPr>
+    </w:p>
+    <w:p>
+      <w:pPr>
+        <w:pStyle w:val="Heading1"/>
+        <w:numPr>
+          <w:ilvl w:val="0"/>
+          <w:numId w:val="0"/>
+        </w:numPr>
+        <w:ind w:left="360"/>
+        <w:rPr>
+          <w:lang w:val="en-ID"/>
+        </w:rPr>
+      </w:pPr>
+      <w:r>
+        <w:rPr>
+          <w:lang w:val="en-ID"/>
+        </w:rPr>
+        <w:t xml:space="preserve">DEVLOG </w:t>
+      </w:r>
+      <w:r>
+        <w:rPr>
+          <w:lang w:val="en-ID"/>
+        </w:rPr>
+        <w:t>FINAL DAY</w:t>
+      </w:r>
+      <w:r>
+        <w:rPr>
+          <w:lang w:val="en-ID"/>
+        </w:rPr>
+        <w:br/>
+        <w:t>SALT STUDIO CODELABS</w:t>
+      </w:r>
+    </w:p>
+    <w:p>
+      <w:pPr>
+        <w:pStyle w:val="Heading2"/>
+        <w:rPr>
+          <w:lang w:val="en-ID" w:eastAsia="en-ID"/>
+        </w:rPr>
+      </w:pPr>
+      <w:r>
+        <w:rPr>
+          <w:lang w:val="en-ID" w:eastAsia="en-ID"/>
+        </w:rPr>
+        <w:t>Report</w:t>
+      </w:r>
+    </w:p>
+    <w:p>
+      <w:pPr>
+        <w:rPr>
+          <w:lang w:val="en-ID" w:eastAsia="en-ID"/>
+        </w:rPr>
+      </w:pPr>
+      <w:r>
+        <w:rPr>
+          <w:lang w:val="en-ID" w:eastAsia="en-ID"/>
+        </w:rPr>
+        <w:t>Hari ini kami menyelesaikan project kami hingga keseluruhan. Kami telah menambahkan stage 4 &amp; 5. Setelah itu kami melakukan bug fixing. Kami juga menyelesaikan PPT yang wajib dikumpulkan. Ada beberapa bug minor yang sulit untuk diselesaikan jadi kami lanjutkan saja.  Selanjutnya kelompok kami hanya tingga melakukan live pitch.</w:t>
+      </w:r>
+    </w:p>
+    <w:p>
+      <w:pPr>
+        <w:rPr>
+          <w:lang w:val="en-ID" w:eastAsia="en-ID"/>
+        </w:rPr>
+      </w:pPr>
     </w:p>
     <w:p>
       <w:pPr>

</xml_diff>